<commit_message>
check lai lan nua
fix search products bị mất update delete insert nếu như search
fix addOrder bị 505 nếu như người dùng add vào giỏ hàng chứ k phải id and quantity
</commit_message>
<xml_diff>
--- a/khaosat.docx
+++ b/khaosat.docx
@@ -287,32 +287,37 @@
         <w:t>viên</w:t>
       </w:r>
       <w:proofErr w:type="spellEnd"/>
+      <w:r>
+        <w:t xml:space="preserve"> </w:t>
+      </w:r>
     </w:p>
     <w:p>
       <w:r>
-        <w:t xml:space="preserve"> +</w:t>
-      </w:r>
-      <w:proofErr w:type="spellStart"/>
-      <w:r>
-        <w:t>lương</w:t>
-      </w:r>
-      <w:proofErr w:type="spellEnd"/>
-      <w:r>
-        <w:t xml:space="preserve"> </w:t>
-      </w:r>
-      <w:proofErr w:type="spellStart"/>
-      <w:r>
-        <w:t>theo</w:t>
-      </w:r>
-      <w:proofErr w:type="spellEnd"/>
-      <w:r>
-        <w:t xml:space="preserve"> </w:t>
-      </w:r>
-      <w:proofErr w:type="spellStart"/>
-      <w:r>
-        <w:t>tháng</w:t>
-      </w:r>
-      <w:proofErr w:type="spellEnd"/>
+        <w:t>+</w:t>
+      </w:r>
+      <w:proofErr w:type="spellStart"/>
+      <w:r>
+        <w:t>xem</w:t>
+      </w:r>
+      <w:proofErr w:type="spellEnd"/>
+      <w:r>
+        <w:t xml:space="preserve">, them, </w:t>
+      </w:r>
+      <w:proofErr w:type="spellStart"/>
+      <w:proofErr w:type="gramStart"/>
+      <w:r>
+        <w:t>sửa</w:t>
+      </w:r>
+      <w:proofErr w:type="spellEnd"/>
+      <w:r>
+        <w:t xml:space="preserve"> ,</w:t>
+      </w:r>
+      <w:proofErr w:type="spellStart"/>
+      <w:r>
+        <w:t>xóa</w:t>
+      </w:r>
+      <w:proofErr w:type="spellEnd"/>
+      <w:proofErr w:type="gramEnd"/>
     </w:p>
     <w:p>
       <w:r>
@@ -320,39 +325,271 @@
       </w:r>
       <w:proofErr w:type="spellStart"/>
       <w:r>
-        <w:t>điểm</w:t>
-      </w:r>
-      <w:proofErr w:type="spellEnd"/>
-      <w:r>
-        <w:t xml:space="preserve"> </w:t>
-      </w:r>
-      <w:proofErr w:type="spellStart"/>
-      <w:r>
-        <w:t>danh</w:t>
-      </w:r>
-      <w:proofErr w:type="spellEnd"/>
-      <w:r>
-        <w:t xml:space="preserve"> </w:t>
-      </w:r>
-      <w:proofErr w:type="spellStart"/>
-      <w:r>
-        <w:t>đi</w:t>
-      </w:r>
-      <w:proofErr w:type="spellEnd"/>
-      <w:r>
-        <w:t xml:space="preserve"> </w:t>
-      </w:r>
-      <w:proofErr w:type="spellStart"/>
-      <w:r>
-        <w:t>làm</w:t>
+        <w:t>lương</w:t>
+      </w:r>
+      <w:proofErr w:type="spellEnd"/>
+      <w:r>
+        <w:t xml:space="preserve"> </w:t>
+      </w:r>
+      <w:proofErr w:type="spellStart"/>
+      <w:r>
+        <w:t>theo</w:t>
+      </w:r>
+      <w:proofErr w:type="spellEnd"/>
+      <w:r>
+        <w:t xml:space="preserve"> </w:t>
+      </w:r>
+      <w:proofErr w:type="spellStart"/>
+      <w:r>
+        <w:t>tháng</w:t>
       </w:r>
       <w:proofErr w:type="spellEnd"/>
     </w:p>
     <w:p>
       <w:r>
-        <w:t>-products</w:t>
-      </w:r>
+        <w:t xml:space="preserve"> +</w:t>
+      </w:r>
+      <w:proofErr w:type="spellStart"/>
+      <w:r>
+        <w:t>điểm</w:t>
+      </w:r>
+      <w:proofErr w:type="spellEnd"/>
+      <w:r>
+        <w:t xml:space="preserve"> </w:t>
+      </w:r>
+      <w:proofErr w:type="spellStart"/>
+      <w:r>
+        <w:t>danh</w:t>
+      </w:r>
+      <w:proofErr w:type="spellEnd"/>
+      <w:r>
+        <w:t xml:space="preserve"> </w:t>
+      </w:r>
+      <w:proofErr w:type="spellStart"/>
+      <w:r>
+        <w:t>đi</w:t>
+      </w:r>
+      <w:proofErr w:type="spellEnd"/>
+      <w:r>
+        <w:t xml:space="preserve"> </w:t>
+      </w:r>
+      <w:proofErr w:type="spellStart"/>
+      <w:r>
+        <w:t>làm</w:t>
+      </w:r>
+      <w:proofErr w:type="spellEnd"/>
     </w:p>
+    <w:p>
+      <w:r>
+        <w:t>-</w:t>
+      </w:r>
+      <w:proofErr w:type="spellStart"/>
+      <w:r>
+        <w:t>quản</w:t>
+      </w:r>
+      <w:proofErr w:type="spellEnd"/>
+      <w:r>
+        <w:t xml:space="preserve"> </w:t>
+      </w:r>
+      <w:proofErr w:type="spellStart"/>
+      <w:r>
+        <w:t>lý</w:t>
+      </w:r>
+      <w:proofErr w:type="spellEnd"/>
+      <w:r>
+        <w:t xml:space="preserve"> </w:t>
+      </w:r>
+      <w:proofErr w:type="spellStart"/>
+      <w:r>
+        <w:t>hàng</w:t>
+      </w:r>
+      <w:proofErr w:type="spellEnd"/>
+      <w:r>
+        <w:t xml:space="preserve"> </w:t>
+      </w:r>
+      <w:proofErr w:type="spellStart"/>
+      <w:r>
+        <w:t>hóa</w:t>
+      </w:r>
+      <w:proofErr w:type="spellEnd"/>
+    </w:p>
+    <w:p>
+      <w:r>
+        <w:t>+</w:t>
+      </w:r>
+      <w:proofErr w:type="spellStart"/>
+      <w:r>
+        <w:t>tìm</w:t>
+      </w:r>
+      <w:proofErr w:type="spellEnd"/>
+      <w:r>
+        <w:t xml:space="preserve"> </w:t>
+      </w:r>
+      <w:proofErr w:type="spellStart"/>
+      <w:r>
+        <w:t>sản</w:t>
+      </w:r>
+      <w:proofErr w:type="spellEnd"/>
+      <w:r>
+        <w:t xml:space="preserve"> </w:t>
+      </w:r>
+      <w:proofErr w:type="spellStart"/>
+      <w:r>
+        <w:t>phẩm</w:t>
+      </w:r>
+      <w:proofErr w:type="spellEnd"/>
+    </w:p>
+    <w:p>
+      <w:r>
+        <w:t>+</w:t>
+      </w:r>
+      <w:proofErr w:type="spellStart"/>
+      <w:r>
+        <w:t>sửa</w:t>
+      </w:r>
+      <w:proofErr w:type="spellEnd"/>
+      <w:r>
+        <w:t xml:space="preserve"> </w:t>
+      </w:r>
+      <w:proofErr w:type="spellStart"/>
+      <w:r>
+        <w:t>sản</w:t>
+      </w:r>
+      <w:proofErr w:type="spellEnd"/>
+      <w:r>
+        <w:t xml:space="preserve"> </w:t>
+      </w:r>
+      <w:proofErr w:type="spellStart"/>
+      <w:r>
+        <w:t>phẩm</w:t>
+      </w:r>
+      <w:proofErr w:type="spellEnd"/>
+    </w:p>
+    <w:p>
+      <w:r>
+        <w:t>+</w:t>
+      </w:r>
+      <w:proofErr w:type="spellStart"/>
+      <w:r>
+        <w:t>xóa</w:t>
+      </w:r>
+      <w:proofErr w:type="spellEnd"/>
+      <w:r>
+        <w:t xml:space="preserve"> </w:t>
+      </w:r>
+      <w:proofErr w:type="spellStart"/>
+      <w:r>
+        <w:t>sản</w:t>
+      </w:r>
+      <w:proofErr w:type="spellEnd"/>
+      <w:r>
+        <w:t xml:space="preserve"> </w:t>
+      </w:r>
+      <w:proofErr w:type="spellStart"/>
+      <w:r>
+        <w:t>phẩm</w:t>
+      </w:r>
+      <w:proofErr w:type="spellEnd"/>
+    </w:p>
+    <w:p>
+      <w:r>
+        <w:t>-</w:t>
+      </w:r>
+      <w:proofErr w:type="spellStart"/>
+      <w:r>
+        <w:t>bán</w:t>
+      </w:r>
+      <w:proofErr w:type="spellEnd"/>
+      <w:r>
+        <w:t xml:space="preserve"> </w:t>
+      </w:r>
+      <w:proofErr w:type="spellStart"/>
+      <w:r>
+        <w:t>hàng</w:t>
+      </w:r>
+      <w:proofErr w:type="spellEnd"/>
+    </w:p>
+    <w:p>
+      <w:r>
+        <w:t>+</w:t>
+      </w:r>
+      <w:proofErr w:type="spellStart"/>
+      <w:r>
+        <w:t>tính</w:t>
+      </w:r>
+      <w:proofErr w:type="spellEnd"/>
+      <w:r>
+        <w:t xml:space="preserve"> </w:t>
+      </w:r>
+      <w:proofErr w:type="spellStart"/>
+      <w:r>
+        <w:t>tiền</w:t>
+      </w:r>
+      <w:proofErr w:type="spellEnd"/>
+    </w:p>
+    <w:p>
+      <w:r>
+        <w:t>+</w:t>
+      </w:r>
+      <w:proofErr w:type="spellStart"/>
+      <w:r>
+        <w:t>lưu</w:t>
+      </w:r>
+      <w:proofErr w:type="spellEnd"/>
+      <w:r>
+        <w:t xml:space="preserve"> </w:t>
+      </w:r>
+      <w:proofErr w:type="spellStart"/>
+      <w:r>
+        <w:t>lại</w:t>
+      </w:r>
+      <w:proofErr w:type="spellEnd"/>
+      <w:r>
+        <w:t xml:space="preserve"> </w:t>
+      </w:r>
+      <w:proofErr w:type="spellStart"/>
+      <w:r>
+        <w:t>những</w:t>
+      </w:r>
+      <w:proofErr w:type="spellEnd"/>
+      <w:r>
+        <w:t xml:space="preserve"> </w:t>
+      </w:r>
+      <w:proofErr w:type="spellStart"/>
+      <w:r>
+        <w:t>hóa</w:t>
+      </w:r>
+      <w:proofErr w:type="spellEnd"/>
+      <w:r>
+        <w:t xml:space="preserve"> </w:t>
+      </w:r>
+      <w:proofErr w:type="spellStart"/>
+      <w:r>
+        <w:t>đơn</w:t>
+      </w:r>
+      <w:proofErr w:type="spellEnd"/>
+      <w:r>
+        <w:t xml:space="preserve"> </w:t>
+      </w:r>
+      <w:proofErr w:type="spellStart"/>
+      <w:r>
+        <w:t>đã</w:t>
+      </w:r>
+      <w:proofErr w:type="spellEnd"/>
+      <w:r>
+        <w:t xml:space="preserve"> </w:t>
+      </w:r>
+      <w:proofErr w:type="spellStart"/>
+      <w:r>
+        <w:t>bán</w:t>
+      </w:r>
+      <w:proofErr w:type="spellEnd"/>
+      <w:r>
+        <w:t xml:space="preserve"> </w:t>
+      </w:r>
+    </w:p>
+    <w:p/>
+    <w:p/>
     <w:p>
       <w:r>
         <w:lastRenderedPageBreak/>
@@ -1003,6 +1240,74 @@
     <w:semiHidden/>
     <w:unhideWhenUsed/>
   </w:style>
+  <w:style w:type="character" w:styleId="CommentReference">
+    <w:name w:val="annotation reference"/>
+    <w:basedOn w:val="DefaultParagraphFont"/>
+    <w:uiPriority w:val="99"/>
+    <w:semiHidden/>
+    <w:unhideWhenUsed/>
+    <w:rsid w:val="00F33F8A"/>
+    <w:rPr>
+      <w:sz w:val="16"/>
+      <w:szCs w:val="16"/>
+    </w:rPr>
+  </w:style>
+  <w:style w:type="paragraph" w:styleId="CommentText">
+    <w:name w:val="annotation text"/>
+    <w:basedOn w:val="Normal"/>
+    <w:link w:val="CommentTextChar"/>
+    <w:uiPriority w:val="99"/>
+    <w:semiHidden/>
+    <w:unhideWhenUsed/>
+    <w:rsid w:val="00F33F8A"/>
+    <w:pPr>
+      <w:spacing w:line="240" w:lineRule="auto"/>
+    </w:pPr>
+    <w:rPr>
+      <w:sz w:val="20"/>
+      <w:szCs w:val="20"/>
+    </w:rPr>
+  </w:style>
+  <w:style w:type="character" w:customStyle="1" w:styleId="CommentTextChar">
+    <w:name w:val="Comment Text Char"/>
+    <w:basedOn w:val="DefaultParagraphFont"/>
+    <w:link w:val="CommentText"/>
+    <w:uiPriority w:val="99"/>
+    <w:semiHidden/>
+    <w:rsid w:val="00F33F8A"/>
+    <w:rPr>
+      <w:sz w:val="20"/>
+      <w:szCs w:val="20"/>
+    </w:rPr>
+  </w:style>
+  <w:style w:type="paragraph" w:styleId="CommentSubject">
+    <w:name w:val="annotation subject"/>
+    <w:basedOn w:val="CommentText"/>
+    <w:next w:val="CommentText"/>
+    <w:link w:val="CommentSubjectChar"/>
+    <w:uiPriority w:val="99"/>
+    <w:semiHidden/>
+    <w:unhideWhenUsed/>
+    <w:rsid w:val="00F33F8A"/>
+    <w:rPr>
+      <w:b/>
+      <w:bCs/>
+    </w:rPr>
+  </w:style>
+  <w:style w:type="character" w:customStyle="1" w:styleId="CommentSubjectChar">
+    <w:name w:val="Comment Subject Char"/>
+    <w:basedOn w:val="CommentTextChar"/>
+    <w:link w:val="CommentSubject"/>
+    <w:uiPriority w:val="99"/>
+    <w:semiHidden/>
+    <w:rsid w:val="00F33F8A"/>
+    <w:rPr>
+      <w:b/>
+      <w:bCs/>
+      <w:sz w:val="20"/>
+      <w:szCs w:val="20"/>
+    </w:rPr>
+  </w:style>
 </w:styles>
 </file>
 

</xml_diff>